<commit_message>
Modificación Final del Glosario
</commit_message>
<xml_diff>
--- a/glosario.docx
+++ b/glosario.docx
@@ -1191,7 +1191,6 @@
         <w:spacing w:after="0" w:line="240" w:lineRule="auto"/>
         <w:rPr>
           <w:rFonts w:ascii="Arial" w:hAnsi="Arial" w:cs="Arial"/>
-          <w:b/>
           <w:sz w:val="24"/>
           <w:szCs w:val="24"/>
         </w:rPr>
@@ -1205,30 +1204,53 @@
         </w:rPr>
         <w:t>Mockup:</w:t>
       </w:r>
-    </w:p>
-    <w:p>
-      <w:pPr>
-        <w:autoSpaceDE w:val="0"/>
-        <w:autoSpaceDN w:val="0"/>
-        <w:adjustRightInd w:val="0"/>
-        <w:spacing w:after="0" w:line="240" w:lineRule="auto"/>
-        <w:rPr>
-          <w:rFonts w:ascii="Arial" w:hAnsi="Arial" w:cs="Arial"/>
-          <w:b/>
-          <w:sz w:val="24"/>
-          <w:szCs w:val="24"/>
-        </w:rPr>
-      </w:pPr>
-    </w:p>
-    <w:p>
-      <w:pPr>
-        <w:autoSpaceDE w:val="0"/>
-        <w:autoSpaceDN w:val="0"/>
-        <w:adjustRightInd w:val="0"/>
-        <w:spacing w:after="0" w:line="240" w:lineRule="auto"/>
-        <w:rPr>
-          <w:rFonts w:ascii="Arial" w:hAnsi="Arial" w:cs="Arial"/>
-          <w:b/>
+      <w:r>
+        <w:rPr>
+          <w:rFonts w:ascii="Arial" w:hAnsi="Arial" w:cs="Arial"/>
+          <w:b/>
+          <w:sz w:val="24"/>
+          <w:szCs w:val="24"/>
+        </w:rPr>
+        <w:t xml:space="preserve"> </w:t>
+      </w:r>
+      <w:r>
+        <w:rPr>
+          <w:rFonts w:ascii="Arial" w:hAnsi="Arial" w:cs="Arial"/>
+          <w:sz w:val="24"/>
+          <w:szCs w:val="24"/>
+        </w:rPr>
+        <w:t>Es</w:t>
+      </w:r>
+      <w:r>
+        <w:rPr>
+          <w:rFonts w:ascii="Arial" w:hAnsi="Arial" w:cs="Arial"/>
+          <w:sz w:val="24"/>
+          <w:szCs w:val="24"/>
+        </w:rPr>
+        <w:t xml:space="preserve"> un bosque, maqueta o diseño digital que se utiliza para presentar propuesta a los clientes.</w:t>
+      </w:r>
+    </w:p>
+    <w:p>
+      <w:pPr>
+        <w:autoSpaceDE w:val="0"/>
+        <w:autoSpaceDN w:val="0"/>
+        <w:adjustRightInd w:val="0"/>
+        <w:spacing w:after="0" w:line="240" w:lineRule="auto"/>
+        <w:rPr>
+          <w:rFonts w:ascii="Arial" w:hAnsi="Arial" w:cs="Arial"/>
+          <w:sz w:val="24"/>
+          <w:szCs w:val="24"/>
+        </w:rPr>
+      </w:pPr>
+    </w:p>
+    <w:p>
+      <w:pPr>
+        <w:autoSpaceDE w:val="0"/>
+        <w:autoSpaceDN w:val="0"/>
+        <w:adjustRightInd w:val="0"/>
+        <w:spacing w:after="0" w:line="240" w:lineRule="auto"/>
+        <w:rPr>
+          <w:rFonts w:ascii="Arial" w:hAnsi="Arial" w:cs="Arial"/>
           <w:sz w:val="24"/>
           <w:szCs w:val="24"/>
         </w:rPr>
@@ -1242,30 +1264,52 @@
         </w:rPr>
         <w:t>Modal:</w:t>
       </w:r>
-    </w:p>
-    <w:p>
-      <w:pPr>
-        <w:autoSpaceDE w:val="0"/>
-        <w:autoSpaceDN w:val="0"/>
-        <w:adjustRightInd w:val="0"/>
-        <w:spacing w:after="0" w:line="240" w:lineRule="auto"/>
-        <w:rPr>
-          <w:rFonts w:ascii="Arial" w:hAnsi="Arial" w:cs="Arial"/>
-          <w:b/>
-          <w:sz w:val="24"/>
-          <w:szCs w:val="24"/>
-        </w:rPr>
-      </w:pPr>
-    </w:p>
-    <w:p>
-      <w:pPr>
-        <w:autoSpaceDE w:val="0"/>
-        <w:autoSpaceDN w:val="0"/>
-        <w:adjustRightInd w:val="0"/>
-        <w:spacing w:after="0" w:line="240" w:lineRule="auto"/>
-        <w:rPr>
-          <w:rFonts w:ascii="Arial" w:hAnsi="Arial" w:cs="Arial"/>
-          <w:b/>
+      <w:r>
+        <w:rPr>
+          <w:rFonts w:ascii="Arial" w:hAnsi="Arial" w:cs="Arial"/>
+          <w:sz w:val="24"/>
+          <w:szCs w:val="24"/>
+        </w:rPr>
+        <w:t xml:space="preserve"> Es una</w:t>
+      </w:r>
+      <w:r>
+        <w:rPr>
+          <w:rFonts w:ascii="Arial" w:hAnsi="Arial" w:cs="Arial"/>
+          <w:sz w:val="24"/>
+          <w:szCs w:val="24"/>
+        </w:rPr>
+        <w:t xml:space="preserve"> pantalla o ventana que se </w:t>
+      </w:r>
+      <w:r>
+        <w:rPr>
+          <w:rFonts w:ascii="Arial" w:hAnsi="Arial" w:cs="Arial"/>
+          <w:sz w:val="24"/>
+          <w:szCs w:val="24"/>
+        </w:rPr>
+        <w:t>muestra por encima del contenido activos de una página web. Esta puede mostrar un mensaje al usuario o solicitar completar información de un formulario.</w:t>
+      </w:r>
+    </w:p>
+    <w:p>
+      <w:pPr>
+        <w:autoSpaceDE w:val="0"/>
+        <w:autoSpaceDN w:val="0"/>
+        <w:adjustRightInd w:val="0"/>
+        <w:spacing w:after="0" w:line="240" w:lineRule="auto"/>
+        <w:rPr>
+          <w:rFonts w:ascii="Arial" w:hAnsi="Arial" w:cs="Arial"/>
+          <w:sz w:val="24"/>
+          <w:szCs w:val="24"/>
+        </w:rPr>
+      </w:pPr>
+    </w:p>
+    <w:p>
+      <w:pPr>
+        <w:autoSpaceDE w:val="0"/>
+        <w:autoSpaceDN w:val="0"/>
+        <w:adjustRightInd w:val="0"/>
+        <w:spacing w:after="0" w:line="240" w:lineRule="auto"/>
+        <w:rPr>
+          <w:rFonts w:ascii="Arial" w:hAnsi="Arial" w:cs="Arial"/>
           <w:sz w:val="24"/>
           <w:szCs w:val="24"/>
         </w:rPr>
@@ -1279,30 +1323,53 @@
         </w:rPr>
         <w:t>Etiqueta:</w:t>
       </w:r>
-    </w:p>
-    <w:p>
-      <w:pPr>
-        <w:autoSpaceDE w:val="0"/>
-        <w:autoSpaceDN w:val="0"/>
-        <w:adjustRightInd w:val="0"/>
-        <w:spacing w:after="0" w:line="240" w:lineRule="auto"/>
-        <w:rPr>
-          <w:rFonts w:ascii="Arial" w:hAnsi="Arial" w:cs="Arial"/>
-          <w:b/>
-          <w:sz w:val="24"/>
-          <w:szCs w:val="24"/>
-        </w:rPr>
-      </w:pPr>
-    </w:p>
-    <w:p>
-      <w:pPr>
-        <w:autoSpaceDE w:val="0"/>
-        <w:autoSpaceDN w:val="0"/>
-        <w:adjustRightInd w:val="0"/>
-        <w:spacing w:after="0" w:line="240" w:lineRule="auto"/>
-        <w:rPr>
-          <w:rFonts w:ascii="Arial" w:hAnsi="Arial" w:cs="Arial"/>
-          <w:b/>
+      <w:r>
+        <w:rPr>
+          <w:rFonts w:ascii="Arial" w:hAnsi="Arial" w:cs="Arial"/>
+          <w:b/>
+          <w:sz w:val="24"/>
+          <w:szCs w:val="24"/>
+        </w:rPr>
+        <w:t xml:space="preserve"> </w:t>
+      </w:r>
+      <w:r>
+        <w:rPr>
+          <w:rFonts w:ascii="Arial" w:hAnsi="Arial" w:cs="Arial"/>
+          <w:sz w:val="24"/>
+          <w:szCs w:val="24"/>
+        </w:rPr>
+        <w:t xml:space="preserve">Es </w:t>
+      </w:r>
+      <w:r>
+        <w:rPr>
+          <w:rFonts w:ascii="Arial" w:hAnsi="Arial" w:cs="Arial"/>
+          <w:sz w:val="24"/>
+          <w:szCs w:val="24"/>
+        </w:rPr>
+        <w:t>el termino que se le asigna a un componente o campo dentro de una aplicación web.</w:t>
+      </w:r>
+    </w:p>
+    <w:p>
+      <w:pPr>
+        <w:autoSpaceDE w:val="0"/>
+        <w:autoSpaceDN w:val="0"/>
+        <w:adjustRightInd w:val="0"/>
+        <w:spacing w:after="0" w:line="240" w:lineRule="auto"/>
+        <w:rPr>
+          <w:rFonts w:ascii="Arial" w:hAnsi="Arial" w:cs="Arial"/>
+          <w:sz w:val="24"/>
+          <w:szCs w:val="24"/>
+        </w:rPr>
+      </w:pPr>
+    </w:p>
+    <w:p>
+      <w:pPr>
+        <w:autoSpaceDE w:val="0"/>
+        <w:autoSpaceDN w:val="0"/>
+        <w:adjustRightInd w:val="0"/>
+        <w:spacing w:after="0" w:line="240" w:lineRule="auto"/>
+        <w:rPr>
+          <w:rFonts w:ascii="Arial" w:hAnsi="Arial" w:cs="Arial"/>
           <w:sz w:val="24"/>
           <w:szCs w:val="24"/>
         </w:rPr>
@@ -1316,30 +1383,44 @@
         </w:rPr>
         <w:t>Token:</w:t>
       </w:r>
-    </w:p>
-    <w:p>
-      <w:pPr>
-        <w:autoSpaceDE w:val="0"/>
-        <w:autoSpaceDN w:val="0"/>
-        <w:adjustRightInd w:val="0"/>
-        <w:spacing w:after="0" w:line="240" w:lineRule="auto"/>
-        <w:rPr>
-          <w:rFonts w:ascii="Arial" w:hAnsi="Arial" w:cs="Arial"/>
-          <w:b/>
-          <w:sz w:val="24"/>
-          <w:szCs w:val="24"/>
-        </w:rPr>
-      </w:pPr>
-    </w:p>
-    <w:p>
-      <w:pPr>
-        <w:autoSpaceDE w:val="0"/>
-        <w:autoSpaceDN w:val="0"/>
-        <w:adjustRightInd w:val="0"/>
-        <w:spacing w:after="0" w:line="240" w:lineRule="auto"/>
-        <w:rPr>
-          <w:rFonts w:ascii="Arial" w:hAnsi="Arial" w:cs="Arial"/>
-          <w:b/>
+      <w:r>
+        <w:rPr>
+          <w:rFonts w:ascii="Arial" w:hAnsi="Arial" w:cs="Arial"/>
+          <w:sz w:val="24"/>
+          <w:szCs w:val="24"/>
+        </w:rPr>
+        <w:t xml:space="preserve"> Es el termino asignado a</w:t>
+      </w:r>
+      <w:r>
+        <w:rPr>
+          <w:rFonts w:ascii="Arial" w:hAnsi="Arial" w:cs="Arial"/>
+          <w:sz w:val="24"/>
+          <w:szCs w:val="24"/>
+        </w:rPr>
+        <w:t xml:space="preserve"> la seguridad de la información que se envía o recibe a través de una base de datos.</w:t>
+      </w:r>
+    </w:p>
+    <w:p>
+      <w:pPr>
+        <w:autoSpaceDE w:val="0"/>
+        <w:autoSpaceDN w:val="0"/>
+        <w:adjustRightInd w:val="0"/>
+        <w:spacing w:after="0" w:line="240" w:lineRule="auto"/>
+        <w:rPr>
+          <w:rFonts w:ascii="Arial" w:hAnsi="Arial" w:cs="Arial"/>
+          <w:sz w:val="24"/>
+          <w:szCs w:val="24"/>
+        </w:rPr>
+      </w:pPr>
+    </w:p>
+    <w:p>
+      <w:pPr>
+        <w:autoSpaceDE w:val="0"/>
+        <w:autoSpaceDN w:val="0"/>
+        <w:adjustRightInd w:val="0"/>
+        <w:spacing w:after="0" w:line="240" w:lineRule="auto"/>
+        <w:rPr>
+          <w:rFonts w:ascii="Arial" w:hAnsi="Arial" w:cs="Arial"/>
           <w:sz w:val="24"/>
           <w:szCs w:val="24"/>
         </w:rPr>
@@ -1353,30 +1434,44 @@
         </w:rPr>
         <w:t>Sesión:</w:t>
       </w:r>
-    </w:p>
-    <w:p>
-      <w:pPr>
-        <w:autoSpaceDE w:val="0"/>
-        <w:autoSpaceDN w:val="0"/>
-        <w:adjustRightInd w:val="0"/>
-        <w:spacing w:after="0" w:line="240" w:lineRule="auto"/>
-        <w:rPr>
-          <w:rFonts w:ascii="Arial" w:hAnsi="Arial" w:cs="Arial"/>
-          <w:b/>
-          <w:sz w:val="24"/>
-          <w:szCs w:val="24"/>
-        </w:rPr>
-      </w:pPr>
-    </w:p>
-    <w:p>
-      <w:pPr>
-        <w:autoSpaceDE w:val="0"/>
-        <w:autoSpaceDN w:val="0"/>
-        <w:adjustRightInd w:val="0"/>
-        <w:spacing w:after="0" w:line="240" w:lineRule="auto"/>
-        <w:rPr>
-          <w:rFonts w:ascii="Arial" w:hAnsi="Arial" w:cs="Arial"/>
-          <w:b/>
+      <w:r>
+        <w:rPr>
+          <w:rFonts w:ascii="Arial" w:hAnsi="Arial" w:cs="Arial"/>
+          <w:sz w:val="24"/>
+          <w:szCs w:val="24"/>
+        </w:rPr>
+        <w:t xml:space="preserve"> Es </w:t>
+      </w:r>
+      <w:r>
+        <w:rPr>
+          <w:rFonts w:ascii="Arial" w:hAnsi="Arial" w:cs="Arial"/>
+          <w:sz w:val="24"/>
+          <w:szCs w:val="24"/>
+        </w:rPr>
+        <w:t>el permiso definido que tiene un usuario para navegar dentro de una aplicación Web.</w:t>
+      </w:r>
+    </w:p>
+    <w:p>
+      <w:pPr>
+        <w:autoSpaceDE w:val="0"/>
+        <w:autoSpaceDN w:val="0"/>
+        <w:adjustRightInd w:val="0"/>
+        <w:spacing w:after="0" w:line="240" w:lineRule="auto"/>
+        <w:rPr>
+          <w:rFonts w:ascii="Arial" w:hAnsi="Arial" w:cs="Arial"/>
+          <w:sz w:val="24"/>
+          <w:szCs w:val="24"/>
+        </w:rPr>
+      </w:pPr>
+    </w:p>
+    <w:p>
+      <w:pPr>
+        <w:autoSpaceDE w:val="0"/>
+        <w:autoSpaceDN w:val="0"/>
+        <w:adjustRightInd w:val="0"/>
+        <w:spacing w:after="0" w:line="240" w:lineRule="auto"/>
+        <w:rPr>
+          <w:rFonts w:ascii="Arial" w:hAnsi="Arial" w:cs="Arial"/>
           <w:sz w:val="24"/>
           <w:szCs w:val="24"/>
         </w:rPr>
@@ -1399,239 +1494,1351 @@
         </w:rPr>
         <w:t xml:space="preserve"> </w:t>
       </w:r>
-    </w:p>
-    <w:p>
-      <w:pPr>
-        <w:autoSpaceDE w:val="0"/>
-        <w:autoSpaceDN w:val="0"/>
-        <w:adjustRightInd w:val="0"/>
-        <w:spacing w:after="0" w:line="240" w:lineRule="auto"/>
-        <w:rPr>
-          <w:rFonts w:ascii="Arial" w:hAnsi="Arial" w:cs="Arial"/>
-          <w:b/>
-          <w:sz w:val="24"/>
-          <w:szCs w:val="24"/>
-        </w:rPr>
-      </w:pPr>
-    </w:p>
-    <w:p>
-      <w:pPr>
-        <w:autoSpaceDE w:val="0"/>
-        <w:autoSpaceDN w:val="0"/>
-        <w:adjustRightInd w:val="0"/>
-        <w:spacing w:after="0" w:line="240" w:lineRule="auto"/>
-        <w:rPr>
-          <w:rFonts w:ascii="Arial" w:hAnsi="Arial" w:cs="Arial"/>
-          <w:b/>
-          <w:sz w:val="24"/>
-          <w:szCs w:val="24"/>
-        </w:rPr>
-      </w:pPr>
-      <w:r>
-        <w:rPr>
-          <w:rFonts w:ascii="Arial" w:hAnsi="Arial" w:cs="Arial"/>
-          <w:b/>
-          <w:sz w:val="24"/>
-          <w:szCs w:val="24"/>
-        </w:rPr>
-        <w:t>Memoria:</w:t>
-      </w:r>
-    </w:p>
-    <w:p>
-      <w:pPr>
-        <w:autoSpaceDE w:val="0"/>
-        <w:autoSpaceDN w:val="0"/>
-        <w:adjustRightInd w:val="0"/>
-        <w:spacing w:after="0" w:line="240" w:lineRule="auto"/>
-        <w:rPr>
-          <w:rFonts w:ascii="Arial" w:hAnsi="Arial" w:cs="Arial"/>
-          <w:b/>
-          <w:sz w:val="24"/>
-          <w:szCs w:val="24"/>
-        </w:rPr>
-      </w:pPr>
-    </w:p>
-    <w:p>
-      <w:pPr>
-        <w:autoSpaceDE w:val="0"/>
-        <w:autoSpaceDN w:val="0"/>
-        <w:adjustRightInd w:val="0"/>
-        <w:spacing w:after="0" w:line="240" w:lineRule="auto"/>
-        <w:rPr>
-          <w:rFonts w:ascii="Arial" w:hAnsi="Arial" w:cs="Arial"/>
-          <w:b/>
-          <w:sz w:val="24"/>
-          <w:szCs w:val="24"/>
-        </w:rPr>
-      </w:pPr>
-      <w:r>
-        <w:rPr>
-          <w:rFonts w:ascii="Arial" w:hAnsi="Arial" w:cs="Arial"/>
-          <w:b/>
-          <w:sz w:val="24"/>
-          <w:szCs w:val="24"/>
-        </w:rPr>
-        <w:t>Notificación:</w:t>
-      </w:r>
-    </w:p>
-    <w:p>
-      <w:pPr>
-        <w:autoSpaceDE w:val="0"/>
-        <w:autoSpaceDN w:val="0"/>
-        <w:adjustRightInd w:val="0"/>
-        <w:spacing w:after="0" w:line="240" w:lineRule="auto"/>
-        <w:rPr>
-          <w:rFonts w:ascii="Arial" w:hAnsi="Arial" w:cs="Arial"/>
-          <w:b/>
-          <w:sz w:val="24"/>
-          <w:szCs w:val="24"/>
-        </w:rPr>
-      </w:pPr>
-    </w:p>
-    <w:p>
-      <w:pPr>
-        <w:autoSpaceDE w:val="0"/>
-        <w:autoSpaceDN w:val="0"/>
-        <w:adjustRightInd w:val="0"/>
-        <w:spacing w:after="0" w:line="240" w:lineRule="auto"/>
-        <w:rPr>
-          <w:rFonts w:ascii="Arial" w:hAnsi="Arial" w:cs="Arial"/>
-          <w:b/>
-          <w:sz w:val="24"/>
-          <w:szCs w:val="24"/>
-        </w:rPr>
-      </w:pPr>
-      <w:r>
-        <w:rPr>
-          <w:rFonts w:ascii="Arial" w:hAnsi="Arial" w:cs="Arial"/>
-          <w:b/>
-          <w:sz w:val="24"/>
-          <w:szCs w:val="24"/>
-        </w:rPr>
-        <w:t>IDE:</w:t>
-      </w:r>
-    </w:p>
-    <w:p>
-      <w:pPr>
-        <w:autoSpaceDE w:val="0"/>
-        <w:autoSpaceDN w:val="0"/>
-        <w:adjustRightInd w:val="0"/>
-        <w:spacing w:after="0" w:line="240" w:lineRule="auto"/>
-        <w:rPr>
-          <w:rFonts w:ascii="Arial" w:hAnsi="Arial" w:cs="Arial"/>
-          <w:b/>
-          <w:sz w:val="24"/>
-          <w:szCs w:val="24"/>
-        </w:rPr>
-      </w:pPr>
-    </w:p>
-    <w:p>
-      <w:pPr>
-        <w:autoSpaceDE w:val="0"/>
-        <w:autoSpaceDN w:val="0"/>
-        <w:adjustRightInd w:val="0"/>
-        <w:spacing w:after="0" w:line="240" w:lineRule="auto"/>
-        <w:rPr>
-          <w:rFonts w:ascii="Arial" w:hAnsi="Arial" w:cs="Arial"/>
-          <w:b/>
-          <w:sz w:val="24"/>
-          <w:szCs w:val="24"/>
-        </w:rPr>
-      </w:pPr>
-      <w:r>
-        <w:rPr>
-          <w:rFonts w:ascii="Arial" w:hAnsi="Arial" w:cs="Arial"/>
-          <w:b/>
+      <w:r>
+        <w:rPr>
+          <w:rFonts w:ascii="Arial" w:hAnsi="Arial" w:cs="Arial"/>
+          <w:sz w:val="24"/>
+          <w:szCs w:val="24"/>
+        </w:rPr>
+        <w:t xml:space="preserve">Es </w:t>
+      </w:r>
+      <w:r>
+        <w:rPr>
+          <w:rFonts w:ascii="Arial" w:hAnsi="Arial" w:cs="Arial"/>
+          <w:sz w:val="24"/>
+          <w:szCs w:val="24"/>
+        </w:rPr>
+        <w:t>una interfaz que permite el ingreso o modificación de datos en una aplicación web.</w:t>
+      </w:r>
+    </w:p>
+    <w:p>
+      <w:pPr>
+        <w:autoSpaceDE w:val="0"/>
+        <w:autoSpaceDN w:val="0"/>
+        <w:adjustRightInd w:val="0"/>
+        <w:spacing w:after="0" w:line="240" w:lineRule="auto"/>
+        <w:rPr>
+          <w:rFonts w:ascii="Arial" w:hAnsi="Arial" w:cs="Arial"/>
+          <w:sz w:val="24"/>
+          <w:szCs w:val="24"/>
+        </w:rPr>
+      </w:pPr>
+    </w:p>
+    <w:p>
+      <w:pPr>
+        <w:autoSpaceDE w:val="0"/>
+        <w:autoSpaceDN w:val="0"/>
+        <w:adjustRightInd w:val="0"/>
+        <w:spacing w:after="0" w:line="240" w:lineRule="auto"/>
+        <w:jc w:val="both"/>
+        <w:rPr>
+          <w:rFonts w:ascii="Arial" w:hAnsi="Arial" w:cs="Arial"/>
+          <w:sz w:val="24"/>
+          <w:szCs w:val="24"/>
+        </w:rPr>
+      </w:pPr>
+      <w:r>
+        <w:rPr>
+          <w:rFonts w:ascii="Arial" w:hAnsi="Arial" w:cs="Arial"/>
+          <w:b/>
+          <w:sz w:val="24"/>
+          <w:szCs w:val="24"/>
+        </w:rPr>
+        <w:t>Memoria</w:t>
+      </w:r>
+      <w:r>
+        <w:rPr>
+          <w:rFonts w:ascii="Arial" w:hAnsi="Arial" w:cs="Arial"/>
+          <w:sz w:val="24"/>
+          <w:szCs w:val="24"/>
+        </w:rPr>
+        <w:t>: la memoria es el </w:t>
+      </w:r>
+      <w:r>
+        <w:rPr>
+          <w:rFonts w:ascii="Arial" w:hAnsi="Arial" w:cs="Arial"/>
+          <w:bCs/>
+          <w:sz w:val="24"/>
+          <w:szCs w:val="24"/>
+        </w:rPr>
+        <w:t>dispositivo que retiene, memoriza o almacena datos informáticos durante algún periodo de tiempo</w:t>
+      </w:r>
+      <w:r>
+        <w:rPr>
+          <w:rFonts w:ascii="Arial" w:hAnsi="Arial" w:cs="Arial"/>
+          <w:sz w:val="24"/>
+          <w:szCs w:val="24"/>
+        </w:rPr>
+        <w:t>. ​La memoria proporciona una de las principales funciones de la computación moderna: el almacenamiento de información y conocimiento.</w:t>
+      </w:r>
+    </w:p>
+    <w:p>
+      <w:pPr>
+        <w:autoSpaceDE w:val="0"/>
+        <w:autoSpaceDN w:val="0"/>
+        <w:adjustRightInd w:val="0"/>
+        <w:spacing w:after="0" w:line="240" w:lineRule="auto"/>
+        <w:jc w:val="both"/>
+        <w:rPr>
+          <w:rFonts w:ascii="Arial" w:hAnsi="Arial" w:cs="Arial"/>
+          <w:sz w:val="24"/>
+          <w:szCs w:val="24"/>
+        </w:rPr>
+      </w:pPr>
+    </w:p>
+    <w:p>
+      <w:pPr>
+        <w:autoSpaceDE w:val="0"/>
+        <w:autoSpaceDN w:val="0"/>
+        <w:adjustRightInd w:val="0"/>
+        <w:spacing w:after="0" w:line="240" w:lineRule="auto"/>
+        <w:jc w:val="both"/>
+        <w:rPr>
+          <w:rFonts w:ascii="Arial" w:hAnsi="Arial" w:cs="Arial"/>
+          <w:color w:val="000000"/>
+          <w:sz w:val="24"/>
+          <w:szCs w:val="24"/>
+        </w:rPr>
+      </w:pPr>
+      <w:r>
+        <w:rPr>
+          <w:rFonts w:ascii="Arial" w:hAnsi="Arial" w:cs="Arial"/>
+          <w:b/>
+          <w:sz w:val="24"/>
+          <w:szCs w:val="24"/>
+        </w:rPr>
+        <w:t>IDE</w:t>
+      </w:r>
+      <w:r>
+        <w:rPr>
+          <w:rFonts w:ascii="Arial" w:hAnsi="Arial" w:cs="Arial"/>
+          <w:color w:val="000000"/>
+          <w:sz w:val="24"/>
+          <w:szCs w:val="24"/>
+        </w:rPr>
+        <w:t>:  es una </w:t>
+      </w:r>
+      <w:hyperlink r:id="rId4" w:tooltip="Aplicación informática" w:history="1">
+        <w:r>
+          <w:rPr>
+            <w:rFonts w:ascii="Arial" w:hAnsi="Arial" w:cs="Arial"/>
+            <w:color w:val="000000"/>
+            <w:sz w:val="24"/>
+            <w:szCs w:val="24"/>
+          </w:rPr>
+          <w:t>aplicación informática</w:t>
+        </w:r>
+      </w:hyperlink>
+      <w:r>
+        <w:rPr>
+          <w:rFonts w:ascii="Arial" w:hAnsi="Arial" w:cs="Arial"/>
+          <w:color w:val="000000"/>
+          <w:sz w:val="24"/>
+          <w:szCs w:val="24"/>
+        </w:rPr>
+        <w:t> que proporciona servicios integrales para facilitarle al </w:t>
+      </w:r>
+      <w:hyperlink r:id="rId5" w:tooltip="Desarrollador de software" w:history="1">
+        <w:r>
+          <w:rPr>
+            <w:rFonts w:ascii="Arial" w:hAnsi="Arial" w:cs="Arial"/>
+            <w:color w:val="000000"/>
+            <w:sz w:val="24"/>
+            <w:szCs w:val="24"/>
+          </w:rPr>
+          <w:t>desarrollador</w:t>
+        </w:r>
+      </w:hyperlink>
+      <w:r>
+        <w:rPr>
+          <w:rFonts w:ascii="Arial" w:hAnsi="Arial" w:cs="Arial"/>
+          <w:color w:val="000000"/>
+          <w:sz w:val="24"/>
+          <w:szCs w:val="24"/>
+        </w:rPr>
+        <w:t> o </w:t>
+      </w:r>
+      <w:hyperlink r:id="rId6" w:tooltip="Programador" w:history="1">
+        <w:r>
+          <w:rPr>
+            <w:rFonts w:ascii="Arial" w:hAnsi="Arial" w:cs="Arial"/>
+            <w:color w:val="000000"/>
+            <w:sz w:val="24"/>
+            <w:szCs w:val="24"/>
+          </w:rPr>
+          <w:t>programador</w:t>
+        </w:r>
+      </w:hyperlink>
+      <w:r>
+        <w:rPr>
+          <w:rFonts w:ascii="Arial" w:hAnsi="Arial" w:cs="Arial"/>
+          <w:color w:val="000000"/>
+          <w:sz w:val="24"/>
+          <w:szCs w:val="24"/>
+        </w:rPr>
+        <w:t> el </w:t>
+      </w:r>
+      <w:hyperlink r:id="rId7" w:tooltip="Desarrollo de software" w:history="1">
+        <w:r>
+          <w:rPr>
+            <w:rFonts w:ascii="Arial" w:hAnsi="Arial" w:cs="Arial"/>
+            <w:color w:val="000000"/>
+            <w:sz w:val="24"/>
+            <w:szCs w:val="24"/>
+          </w:rPr>
+          <w:t>desarrollo de software</w:t>
+        </w:r>
+      </w:hyperlink>
+      <w:r>
+        <w:rPr>
+          <w:rFonts w:ascii="Arial" w:hAnsi="Arial" w:cs="Arial"/>
+          <w:color w:val="000000"/>
+          <w:sz w:val="24"/>
+          <w:szCs w:val="24"/>
+        </w:rPr>
+        <w:t>.</w:t>
+      </w:r>
+    </w:p>
+    <w:p>
+      <w:pPr>
+        <w:autoSpaceDE w:val="0"/>
+        <w:autoSpaceDN w:val="0"/>
+        <w:adjustRightInd w:val="0"/>
+        <w:spacing w:after="0" w:line="240" w:lineRule="auto"/>
+        <w:jc w:val="both"/>
+        <w:rPr>
+          <w:rFonts w:ascii="Arial" w:hAnsi="Arial" w:cs="Arial"/>
+          <w:color w:val="000000"/>
+          <w:sz w:val="24"/>
+          <w:szCs w:val="24"/>
+        </w:rPr>
+      </w:pPr>
+    </w:p>
+    <w:p>
+      <w:pPr>
+        <w:autoSpaceDE w:val="0"/>
+        <w:autoSpaceDN w:val="0"/>
+        <w:adjustRightInd w:val="0"/>
+        <w:spacing w:after="0" w:line="240" w:lineRule="auto"/>
+        <w:jc w:val="both"/>
+        <w:rPr>
+          <w:rFonts w:ascii="Arial" w:hAnsi="Arial" w:cs="Arial"/>
+          <w:color w:val="000000"/>
+          <w:sz w:val="24"/>
+          <w:szCs w:val="24"/>
+        </w:rPr>
+      </w:pPr>
+      <w:r>
+        <w:rPr>
+          <w:rFonts w:ascii="Arial" w:hAnsi="Arial" w:cs="Arial"/>
+          <w:b/>
+          <w:color w:val="000000"/>
           <w:sz w:val="24"/>
           <w:szCs w:val="24"/>
         </w:rPr>
         <w:t>Interfaz:</w:t>
       </w:r>
-    </w:p>
-    <w:p>
-      <w:pPr>
-        <w:autoSpaceDE w:val="0"/>
-        <w:autoSpaceDN w:val="0"/>
-        <w:adjustRightInd w:val="0"/>
-        <w:spacing w:after="0" w:line="240" w:lineRule="auto"/>
-        <w:rPr>
-          <w:rFonts w:ascii="Arial" w:hAnsi="Arial" w:cs="Arial"/>
-          <w:b/>
-          <w:sz w:val="24"/>
-          <w:szCs w:val="24"/>
-        </w:rPr>
-      </w:pPr>
-    </w:p>
-    <w:p>
-      <w:pPr>
-        <w:autoSpaceDE w:val="0"/>
-        <w:autoSpaceDN w:val="0"/>
-        <w:adjustRightInd w:val="0"/>
-        <w:spacing w:after="0" w:line="240" w:lineRule="auto"/>
-        <w:rPr>
-          <w:rFonts w:ascii="Arial" w:hAnsi="Arial" w:cs="Arial"/>
-          <w:b/>
-          <w:sz w:val="24"/>
-          <w:szCs w:val="24"/>
-        </w:rPr>
-      </w:pPr>
-      <w:r>
-        <w:rPr>
-          <w:rFonts w:ascii="Arial" w:hAnsi="Arial" w:cs="Arial"/>
-          <w:b/>
+      <w:r>
+        <w:rPr>
+          <w:rFonts w:ascii="Arial" w:hAnsi="Arial" w:cs="Arial"/>
+          <w:color w:val="000000"/>
+          <w:sz w:val="24"/>
+          <w:szCs w:val="24"/>
+        </w:rPr>
+        <w:t xml:space="preserve"> Aspecto que presentan los programas tras su ejecución mediante el cual ejercemos la comunicación con éstos</w:t>
+      </w:r>
+    </w:p>
+    <w:p>
+      <w:pPr>
+        <w:autoSpaceDE w:val="0"/>
+        <w:autoSpaceDN w:val="0"/>
+        <w:adjustRightInd w:val="0"/>
+        <w:spacing w:after="0" w:line="240" w:lineRule="auto"/>
+        <w:jc w:val="both"/>
+        <w:rPr>
+          <w:rFonts w:ascii="Arial" w:hAnsi="Arial" w:cs="Arial"/>
+          <w:color w:val="000000"/>
+          <w:sz w:val="24"/>
+          <w:szCs w:val="24"/>
+        </w:rPr>
+      </w:pPr>
+    </w:p>
+    <w:p>
+      <w:pPr>
+        <w:autoSpaceDE w:val="0"/>
+        <w:autoSpaceDN w:val="0"/>
+        <w:adjustRightInd w:val="0"/>
+        <w:spacing w:after="0" w:line="240" w:lineRule="auto"/>
+        <w:jc w:val="both"/>
+        <w:rPr>
+          <w:rFonts w:ascii="Arial" w:hAnsi="Arial" w:cs="Arial"/>
+          <w:color w:val="000000"/>
+          <w:sz w:val="24"/>
+          <w:szCs w:val="24"/>
+        </w:rPr>
+      </w:pPr>
+      <w:r>
+        <w:rPr>
+          <w:rFonts w:ascii="Arial" w:hAnsi="Arial" w:cs="Arial"/>
+          <w:b/>
+          <w:color w:val="000000"/>
           <w:sz w:val="24"/>
           <w:szCs w:val="24"/>
         </w:rPr>
         <w:t>Prototipo:</w:t>
       </w:r>
-    </w:p>
-    <w:p>
-      <w:pPr>
-        <w:autoSpaceDE w:val="0"/>
-        <w:autoSpaceDN w:val="0"/>
-        <w:adjustRightInd w:val="0"/>
-        <w:spacing w:after="0" w:line="240" w:lineRule="auto"/>
-        <w:rPr>
-          <w:rFonts w:ascii="Arial" w:hAnsi="Arial" w:cs="Arial"/>
-          <w:b/>
-          <w:sz w:val="24"/>
-          <w:szCs w:val="24"/>
-        </w:rPr>
-      </w:pPr>
-    </w:p>
-    <w:p>
-      <w:pPr>
-        <w:autoSpaceDE w:val="0"/>
-        <w:autoSpaceDN w:val="0"/>
-        <w:adjustRightInd w:val="0"/>
-        <w:spacing w:after="0" w:line="240" w:lineRule="auto"/>
-        <w:rPr>
-          <w:rFonts w:ascii="Arial" w:hAnsi="Arial" w:cs="Arial"/>
-          <w:b/>
-          <w:sz w:val="24"/>
-          <w:szCs w:val="24"/>
-        </w:rPr>
-      </w:pPr>
-      <w:r>
-        <w:rPr>
-          <w:rFonts w:ascii="Arial" w:hAnsi="Arial" w:cs="Arial"/>
-          <w:b/>
-          <w:sz w:val="24"/>
-          <w:szCs w:val="24"/>
-        </w:rPr>
-        <w:t>Alertas</w:t>
-      </w:r>
+      <w:r>
+        <w:rPr>
+          <w:rFonts w:ascii="Arial" w:hAnsi="Arial" w:cs="Arial"/>
+          <w:color w:val="000000"/>
+          <w:sz w:val="24"/>
+          <w:szCs w:val="24"/>
+        </w:rPr>
+        <w:t xml:space="preserve"> Un prototipo en software es un modelo del comportamiento del sistema que puede ser usado para entenderlo completamente o ciertos aspectos de él y así clarificar los requerimientos.</w:t>
+      </w:r>
+    </w:p>
+    <w:p>
+      <w:pPr>
+        <w:autoSpaceDE w:val="0"/>
+        <w:autoSpaceDN w:val="0"/>
+        <w:adjustRightInd w:val="0"/>
+        <w:spacing w:after="0" w:line="240" w:lineRule="auto"/>
+        <w:jc w:val="both"/>
+        <w:rPr>
+          <w:rFonts w:ascii="Arial" w:hAnsi="Arial" w:cs="Arial"/>
+          <w:color w:val="000000"/>
+          <w:sz w:val="24"/>
+          <w:szCs w:val="24"/>
+        </w:rPr>
+      </w:pPr>
+    </w:p>
+    <w:p>
+      <w:pPr>
+        <w:autoSpaceDE w:val="0"/>
+        <w:autoSpaceDN w:val="0"/>
+        <w:adjustRightInd w:val="0"/>
+        <w:spacing w:after="0" w:line="240" w:lineRule="auto"/>
+        <w:jc w:val="both"/>
+        <w:rPr>
+          <w:rFonts w:ascii="Arial" w:hAnsi="Arial" w:cs="Arial"/>
+          <w:color w:val="000000"/>
+          <w:sz w:val="24"/>
+          <w:szCs w:val="24"/>
+        </w:rPr>
+      </w:pPr>
+      <w:r>
+        <w:rPr>
+          <w:rFonts w:ascii="Arial" w:hAnsi="Arial" w:cs="Arial"/>
+          <w:b/>
+          <w:color w:val="000000"/>
+          <w:sz w:val="24"/>
+          <w:szCs w:val="24"/>
+        </w:rPr>
+        <w:t>Alertas:</w:t>
+      </w:r>
+      <w:r>
+        <w:rPr>
+          <w:rFonts w:ascii="Arial" w:hAnsi="Arial" w:cs="Arial"/>
+          <w:color w:val="000000"/>
+          <w:sz w:val="24"/>
+          <w:szCs w:val="24"/>
+        </w:rPr>
+        <w:t xml:space="preserve"> Las</w:t>
+      </w:r>
+      <w:r>
+        <w:rPr>
+          <w:rFonts w:ascii="Arial" w:hAnsi="Arial" w:cs="Arial"/>
+          <w:color w:val="000000"/>
+          <w:sz w:val="24"/>
+          <w:szCs w:val="24"/>
+        </w:rPr>
+        <w:t xml:space="preserve"> alertas tienen como objetivo comunicar a un usuario información referente a la ocurrencia de eventos de su interés en un sistema informático. </w:t>
+      </w:r>
+    </w:p>
+    <w:p>
+      <w:pPr>
+        <w:autoSpaceDE w:val="0"/>
+        <w:autoSpaceDN w:val="0"/>
+        <w:adjustRightInd w:val="0"/>
+        <w:spacing w:after="0" w:line="240" w:lineRule="auto"/>
+        <w:jc w:val="both"/>
+        <w:rPr>
+          <w:rFonts w:ascii="Arial" w:hAnsi="Arial" w:cs="Arial"/>
+          <w:color w:val="000000"/>
+          <w:sz w:val="24"/>
+          <w:szCs w:val="24"/>
+        </w:rPr>
+      </w:pPr>
+    </w:p>
+    <w:p>
+      <w:pPr>
+        <w:autoSpaceDE w:val="0"/>
+        <w:autoSpaceDN w:val="0"/>
+        <w:adjustRightInd w:val="0"/>
+        <w:spacing w:after="0" w:line="240" w:lineRule="auto"/>
+        <w:jc w:val="both"/>
+        <w:rPr>
+          <w:rFonts w:ascii="Arial" w:hAnsi="Arial" w:cs="Arial"/>
+          <w:color w:val="000000"/>
+          <w:sz w:val="24"/>
+          <w:szCs w:val="24"/>
+        </w:rPr>
+      </w:pPr>
+      <w:r>
+        <w:rPr>
+          <w:rFonts w:ascii="Arial" w:hAnsi="Arial" w:cs="Arial"/>
+          <w:b/>
+          <w:color w:val="000000"/>
+          <w:sz w:val="24"/>
+          <w:szCs w:val="24"/>
+        </w:rPr>
+        <w:t>Grabar:</w:t>
+      </w:r>
+      <w:r>
+        <w:rPr>
+          <w:rFonts w:ascii="Arial" w:hAnsi="Arial" w:cs="Arial"/>
+          <w:color w:val="000000"/>
+          <w:sz w:val="24"/>
+          <w:szCs w:val="24"/>
+        </w:rPr>
+        <w:t xml:space="preserve"> Acción y efecto de almacenar un archivo en un soporte de almacenamiento.</w:t>
+      </w:r>
+    </w:p>
+    <w:p>
+      <w:pPr>
+        <w:autoSpaceDE w:val="0"/>
+        <w:autoSpaceDN w:val="0"/>
+        <w:adjustRightInd w:val="0"/>
+        <w:spacing w:after="0" w:line="240" w:lineRule="auto"/>
+        <w:jc w:val="both"/>
+        <w:rPr>
+          <w:rFonts w:ascii="Arial" w:hAnsi="Arial" w:cs="Arial"/>
+          <w:color w:val="000000"/>
+          <w:sz w:val="24"/>
+          <w:szCs w:val="24"/>
+        </w:rPr>
+      </w:pPr>
+    </w:p>
+    <w:p>
+      <w:pPr>
+        <w:autoSpaceDE w:val="0"/>
+        <w:autoSpaceDN w:val="0"/>
+        <w:adjustRightInd w:val="0"/>
+        <w:spacing w:after="0" w:line="240" w:lineRule="auto"/>
+        <w:jc w:val="both"/>
+        <w:rPr>
+          <w:rFonts w:ascii="Arial" w:hAnsi="Arial" w:cs="Arial"/>
+          <w:color w:val="000000"/>
+          <w:sz w:val="24"/>
+          <w:szCs w:val="24"/>
+        </w:rPr>
+      </w:pPr>
+      <w:r>
+        <w:rPr>
+          <w:rFonts w:ascii="Arial" w:hAnsi="Arial" w:cs="Arial"/>
+          <w:b/>
+          <w:bCs/>
+          <w:sz w:val="24"/>
+          <w:szCs w:val="24"/>
+        </w:rPr>
+        <w:t>Home Page: </w:t>
+      </w:r>
+      <w:r>
+        <w:rPr>
+          <w:rFonts w:ascii="Arial" w:hAnsi="Arial" w:cs="Arial"/>
+          <w:color w:val="000000"/>
+          <w:sz w:val="24"/>
+          <w:szCs w:val="24"/>
+        </w:rPr>
+        <w:t>Página primaria o introductoria a Internet. También llamada página de inicio.</w:t>
+      </w:r>
+    </w:p>
+    <w:p>
+      <w:pPr>
+        <w:autoSpaceDE w:val="0"/>
+        <w:autoSpaceDN w:val="0"/>
+        <w:adjustRightInd w:val="0"/>
+        <w:spacing w:after="0" w:line="240" w:lineRule="auto"/>
+        <w:jc w:val="both"/>
+        <w:rPr>
+          <w:rFonts w:ascii="Arial" w:hAnsi="Arial" w:cs="Arial"/>
+          <w:color w:val="000000"/>
+          <w:sz w:val="24"/>
+          <w:szCs w:val="24"/>
+        </w:rPr>
+      </w:pPr>
+    </w:p>
+    <w:p>
+      <w:pPr>
+        <w:autoSpaceDE w:val="0"/>
+        <w:autoSpaceDN w:val="0"/>
+        <w:adjustRightInd w:val="0"/>
+        <w:spacing w:after="0" w:line="240" w:lineRule="auto"/>
+        <w:jc w:val="both"/>
+        <w:rPr>
+          <w:rFonts w:ascii="Arial" w:hAnsi="Arial" w:cs="Arial"/>
+          <w:color w:val="000000"/>
+          <w:sz w:val="24"/>
+          <w:szCs w:val="24"/>
+        </w:rPr>
+      </w:pPr>
+      <w:r>
+        <w:rPr>
+          <w:rFonts w:ascii="Arial" w:hAnsi="Arial" w:cs="Arial"/>
+          <w:b/>
+          <w:bCs/>
+          <w:sz w:val="24"/>
+          <w:szCs w:val="24"/>
+        </w:rPr>
+        <w:t>Icono</w:t>
+      </w:r>
+      <w:r>
+        <w:rPr>
+          <w:rFonts w:ascii="Arial" w:hAnsi="Arial" w:cs="Arial"/>
+          <w:color w:val="000000"/>
+          <w:sz w:val="24"/>
+          <w:szCs w:val="24"/>
+        </w:rPr>
+        <w:t>: Imagen que representa un archivo, una unidad, una carpeta u otro elemento.</w:t>
+      </w:r>
+    </w:p>
+    <w:p>
+      <w:pPr>
+        <w:autoSpaceDE w:val="0"/>
+        <w:autoSpaceDN w:val="0"/>
+        <w:adjustRightInd w:val="0"/>
+        <w:spacing w:after="0" w:line="240" w:lineRule="auto"/>
+        <w:jc w:val="both"/>
+        <w:rPr>
+          <w:rFonts w:ascii="Arial" w:hAnsi="Arial" w:cs="Arial"/>
+          <w:color w:val="000000"/>
+          <w:sz w:val="24"/>
+          <w:szCs w:val="24"/>
+        </w:rPr>
+      </w:pPr>
+    </w:p>
+    <w:p>
+      <w:pPr>
+        <w:autoSpaceDE w:val="0"/>
+        <w:autoSpaceDN w:val="0"/>
+        <w:adjustRightInd w:val="0"/>
+        <w:spacing w:after="0" w:line="240" w:lineRule="auto"/>
+        <w:jc w:val="both"/>
+        <w:rPr>
+          <w:rFonts w:ascii="Arial" w:hAnsi="Arial" w:cs="Arial"/>
+          <w:color w:val="000000"/>
+          <w:sz w:val="24"/>
+          <w:szCs w:val="24"/>
+        </w:rPr>
+      </w:pPr>
+      <w:r>
+        <w:rPr>
+          <w:rFonts w:ascii="Arial" w:hAnsi="Arial" w:cs="Arial"/>
+          <w:b/>
+          <w:bCs/>
+          <w:sz w:val="24"/>
+          <w:szCs w:val="24"/>
+        </w:rPr>
+        <w:t>Programa</w:t>
+      </w:r>
+      <w:r>
+        <w:rPr>
+          <w:rFonts w:ascii="Arial" w:hAnsi="Arial" w:cs="Arial"/>
+          <w:color w:val="000000"/>
+          <w:sz w:val="24"/>
+          <w:szCs w:val="24"/>
+        </w:rPr>
+        <w:t>: Grupo de instrucciones que sirven para realizar determinadas tareas. También llamadas aplicaciones.</w:t>
+      </w:r>
+    </w:p>
+    <w:p>
+      <w:pPr>
+        <w:autoSpaceDE w:val="0"/>
+        <w:autoSpaceDN w:val="0"/>
+        <w:adjustRightInd w:val="0"/>
+        <w:spacing w:after="0" w:line="240" w:lineRule="auto"/>
+        <w:jc w:val="both"/>
+        <w:rPr>
+          <w:rFonts w:ascii="Arial" w:hAnsi="Arial" w:cs="Arial"/>
+          <w:color w:val="000000"/>
+          <w:sz w:val="24"/>
+          <w:szCs w:val="24"/>
+        </w:rPr>
+      </w:pPr>
+    </w:p>
+    <w:p>
+      <w:pPr>
+        <w:autoSpaceDE w:val="0"/>
+        <w:autoSpaceDN w:val="0"/>
+        <w:adjustRightInd w:val="0"/>
+        <w:spacing w:after="0" w:line="240" w:lineRule="auto"/>
+        <w:jc w:val="both"/>
+        <w:rPr>
+          <w:rFonts w:ascii="Arial" w:hAnsi="Arial" w:cs="Arial"/>
+          <w:color w:val="000000"/>
+          <w:sz w:val="24"/>
+          <w:szCs w:val="24"/>
+        </w:rPr>
+      </w:pPr>
+      <w:r>
+        <w:rPr>
+          <w:rFonts w:ascii="Arial" w:hAnsi="Arial" w:cs="Arial"/>
+          <w:b/>
+          <w:bCs/>
+          <w:sz w:val="24"/>
+          <w:szCs w:val="24"/>
+        </w:rPr>
+        <w:t>Red</w:t>
+      </w:r>
+      <w:r>
+        <w:rPr>
+          <w:rFonts w:ascii="Arial" w:hAnsi="Arial" w:cs="Arial"/>
+          <w:color w:val="000000"/>
+          <w:sz w:val="24"/>
+          <w:szCs w:val="24"/>
+        </w:rPr>
+        <w:t>: Dos o más equipos conectados entre sí.</w:t>
+      </w:r>
+    </w:p>
+    <w:p>
+      <w:pPr>
+        <w:autoSpaceDE w:val="0"/>
+        <w:autoSpaceDN w:val="0"/>
+        <w:adjustRightInd w:val="0"/>
+        <w:spacing w:after="0" w:line="240" w:lineRule="auto"/>
+        <w:jc w:val="both"/>
+        <w:rPr>
+          <w:rFonts w:ascii="Arial" w:hAnsi="Arial" w:cs="Arial"/>
+          <w:color w:val="000000"/>
+          <w:sz w:val="24"/>
+          <w:szCs w:val="24"/>
+        </w:rPr>
+      </w:pPr>
+    </w:p>
+    <w:p>
+      <w:pPr>
+        <w:autoSpaceDE w:val="0"/>
+        <w:autoSpaceDN w:val="0"/>
+        <w:adjustRightInd w:val="0"/>
+        <w:spacing w:after="0" w:line="240" w:lineRule="auto"/>
+        <w:jc w:val="both"/>
+        <w:rPr>
+          <w:rFonts w:ascii="Arial" w:hAnsi="Arial" w:cs="Arial"/>
+          <w:color w:val="000000"/>
+          <w:sz w:val="24"/>
+          <w:szCs w:val="24"/>
+        </w:rPr>
+      </w:pPr>
+      <w:proofErr w:type="spellStart"/>
+      <w:r>
+        <w:rPr>
+          <w:rFonts w:ascii="Arial" w:hAnsi="Arial" w:cs="Arial"/>
+          <w:b/>
+          <w:color w:val="000000"/>
+          <w:sz w:val="24"/>
+          <w:szCs w:val="24"/>
+        </w:rPr>
+        <w:t>Scroll</w:t>
+      </w:r>
+      <w:proofErr w:type="spellEnd"/>
+      <w:r>
+        <w:rPr>
+          <w:rFonts w:ascii="Arial" w:hAnsi="Arial" w:cs="Arial"/>
+          <w:b/>
+          <w:color w:val="000000"/>
+          <w:sz w:val="24"/>
+          <w:szCs w:val="24"/>
+        </w:rPr>
+        <w:t>:</w:t>
+      </w:r>
+      <w:r>
+        <w:rPr>
+          <w:rFonts w:ascii="Arial" w:hAnsi="Arial" w:cs="Arial"/>
+          <w:color w:val="000000"/>
+          <w:sz w:val="24"/>
+          <w:szCs w:val="24"/>
+        </w:rPr>
+        <w:t xml:space="preserve"> Barras de desplazamiento horizontal o vertical para movernos por un documento o ventana.</w:t>
+      </w:r>
+    </w:p>
+    <w:p>
+      <w:pPr>
+        <w:autoSpaceDE w:val="0"/>
+        <w:autoSpaceDN w:val="0"/>
+        <w:adjustRightInd w:val="0"/>
+        <w:spacing w:after="0" w:line="240" w:lineRule="auto"/>
+        <w:jc w:val="both"/>
+        <w:rPr>
+          <w:rFonts w:ascii="Arial" w:hAnsi="Arial" w:cs="Arial"/>
+          <w:color w:val="000000"/>
+          <w:sz w:val="24"/>
+          <w:szCs w:val="24"/>
+        </w:rPr>
+      </w:pPr>
+    </w:p>
+    <w:p>
+      <w:pPr>
+        <w:autoSpaceDE w:val="0"/>
+        <w:autoSpaceDN w:val="0"/>
+        <w:adjustRightInd w:val="0"/>
+        <w:spacing w:after="0" w:line="240" w:lineRule="auto"/>
+        <w:jc w:val="both"/>
+        <w:rPr>
+          <w:rFonts w:ascii="Arial" w:hAnsi="Arial" w:cs="Arial"/>
+          <w:color w:val="000000"/>
+          <w:sz w:val="24"/>
+          <w:szCs w:val="24"/>
+        </w:rPr>
+      </w:pPr>
+      <w:r>
+        <w:rPr>
+          <w:rFonts w:ascii="Arial" w:hAnsi="Arial" w:cs="Arial"/>
+          <w:b/>
+          <w:bCs/>
+          <w:sz w:val="24"/>
+          <w:szCs w:val="24"/>
+        </w:rPr>
+        <w:t>Servidor</w:t>
+      </w:r>
+      <w:r>
+        <w:rPr>
+          <w:rFonts w:ascii="Arial" w:hAnsi="Arial" w:cs="Arial"/>
+          <w:color w:val="000000"/>
+          <w:sz w:val="24"/>
+          <w:szCs w:val="24"/>
+        </w:rPr>
+        <w:t>: Equipo que controla el acceso de los usuarios a una red y les da servicio e información.</w:t>
+      </w:r>
+    </w:p>
+    <w:p>
+      <w:pPr>
+        <w:autoSpaceDE w:val="0"/>
+        <w:autoSpaceDN w:val="0"/>
+        <w:adjustRightInd w:val="0"/>
+        <w:spacing w:after="0" w:line="240" w:lineRule="auto"/>
+        <w:jc w:val="both"/>
+        <w:rPr>
+          <w:rFonts w:ascii="Arial" w:hAnsi="Arial" w:cs="Arial"/>
+          <w:color w:val="000000"/>
+          <w:sz w:val="24"/>
+          <w:szCs w:val="24"/>
+        </w:rPr>
+      </w:pPr>
+    </w:p>
+    <w:p>
+      <w:pPr>
+        <w:autoSpaceDE w:val="0"/>
+        <w:autoSpaceDN w:val="0"/>
+        <w:adjustRightInd w:val="0"/>
+        <w:spacing w:after="0" w:line="240" w:lineRule="auto"/>
+        <w:jc w:val="both"/>
+        <w:rPr>
+          <w:rFonts w:ascii="Arial" w:hAnsi="Arial" w:cs="Arial"/>
+          <w:color w:val="000000"/>
+          <w:sz w:val="24"/>
+          <w:szCs w:val="24"/>
+        </w:rPr>
+      </w:pPr>
+      <w:r>
+        <w:rPr>
+          <w:rFonts w:ascii="Arial" w:hAnsi="Arial" w:cs="Arial"/>
+          <w:b/>
+          <w:color w:val="000000"/>
+          <w:sz w:val="24"/>
+          <w:szCs w:val="24"/>
+        </w:rPr>
+        <w:t>Sistema:</w:t>
+      </w:r>
+      <w:r>
+        <w:rPr>
+          <w:rFonts w:ascii="Arial" w:hAnsi="Arial" w:cs="Arial"/>
+          <w:color w:val="000000"/>
+          <w:sz w:val="24"/>
+          <w:szCs w:val="24"/>
+        </w:rPr>
+        <w:t xml:space="preserve"> Conjunto formado por el hardware y software que componen la parte esencial del ordenador.</w:t>
+      </w:r>
+    </w:p>
+    <w:p>
+      <w:pPr>
+        <w:autoSpaceDE w:val="0"/>
+        <w:autoSpaceDN w:val="0"/>
+        <w:adjustRightInd w:val="0"/>
+        <w:spacing w:after="0" w:line="240" w:lineRule="auto"/>
+        <w:jc w:val="both"/>
+        <w:rPr>
+          <w:rFonts w:ascii="Arial" w:hAnsi="Arial" w:cs="Arial"/>
+          <w:color w:val="000000"/>
+          <w:sz w:val="24"/>
+          <w:szCs w:val="24"/>
+        </w:rPr>
+      </w:pPr>
+    </w:p>
+    <w:p>
+      <w:pPr>
+        <w:autoSpaceDE w:val="0"/>
+        <w:autoSpaceDN w:val="0"/>
+        <w:adjustRightInd w:val="0"/>
+        <w:spacing w:after="0" w:line="240" w:lineRule="auto"/>
+        <w:jc w:val="both"/>
+        <w:rPr>
+          <w:rFonts w:ascii="Arial" w:hAnsi="Arial" w:cs="Arial"/>
+          <w:color w:val="000000"/>
+          <w:sz w:val="24"/>
+          <w:szCs w:val="24"/>
+        </w:rPr>
+      </w:pPr>
+      <w:r>
+        <w:rPr>
+          <w:rFonts w:ascii="Arial" w:hAnsi="Arial" w:cs="Arial"/>
+          <w:b/>
+          <w:bCs/>
+          <w:sz w:val="24"/>
+          <w:szCs w:val="24"/>
+        </w:rPr>
+        <w:t>Sitio Web:</w:t>
+      </w:r>
+      <w:r>
+        <w:rPr>
+          <w:rFonts w:ascii="Arial" w:hAnsi="Arial" w:cs="Arial"/>
+          <w:color w:val="000000"/>
+          <w:sz w:val="24"/>
+          <w:szCs w:val="24"/>
+        </w:rPr>
+        <w:t> Grupo de páginas Web relacionadas entre sí.</w:t>
+      </w:r>
+    </w:p>
+    <w:p>
+      <w:pPr>
+        <w:autoSpaceDE w:val="0"/>
+        <w:autoSpaceDN w:val="0"/>
+        <w:adjustRightInd w:val="0"/>
+        <w:spacing w:after="0" w:line="240" w:lineRule="auto"/>
+        <w:jc w:val="both"/>
+        <w:rPr>
+          <w:rFonts w:ascii="Arial" w:hAnsi="Arial" w:cs="Arial"/>
+          <w:color w:val="000000"/>
+          <w:sz w:val="24"/>
+          <w:szCs w:val="24"/>
+        </w:rPr>
+      </w:pPr>
+    </w:p>
+    <w:p>
+      <w:pPr>
+        <w:autoSpaceDE w:val="0"/>
+        <w:autoSpaceDN w:val="0"/>
+        <w:adjustRightInd w:val="0"/>
+        <w:spacing w:after="0" w:line="240" w:lineRule="auto"/>
+        <w:jc w:val="both"/>
+        <w:rPr>
+          <w:rFonts w:ascii="Arial" w:hAnsi="Arial" w:cs="Arial"/>
+          <w:color w:val="000000"/>
+          <w:sz w:val="24"/>
+          <w:szCs w:val="24"/>
+        </w:rPr>
+      </w:pPr>
+      <w:r>
+        <w:rPr>
+          <w:rFonts w:ascii="Arial" w:hAnsi="Arial" w:cs="Arial"/>
+          <w:b/>
+          <w:color w:val="000000"/>
+          <w:sz w:val="24"/>
+          <w:szCs w:val="24"/>
+        </w:rPr>
+        <w:t>Arquitectura de Información</w:t>
+      </w:r>
+      <w:r>
+        <w:rPr>
+          <w:rFonts w:ascii="Arial" w:hAnsi="Arial" w:cs="Arial"/>
+          <w:b/>
+          <w:color w:val="000000"/>
+          <w:sz w:val="24"/>
+          <w:szCs w:val="24"/>
+        </w:rPr>
+        <w:t xml:space="preserve">: </w:t>
+      </w:r>
+      <w:r>
+        <w:rPr>
+          <w:rFonts w:ascii="Arial" w:hAnsi="Arial" w:cs="Arial"/>
+          <w:color w:val="000000"/>
+          <w:sz w:val="24"/>
+          <w:szCs w:val="24"/>
+        </w:rPr>
+        <w:t>l</w:t>
+      </w:r>
+      <w:r>
+        <w:rPr>
+          <w:rFonts w:ascii="Arial" w:hAnsi="Arial" w:cs="Arial"/>
+          <w:color w:val="000000"/>
+          <w:sz w:val="24"/>
+          <w:szCs w:val="24"/>
+        </w:rPr>
+        <w:t xml:space="preserve">a Arquitectura de Información se encarga de efectuar la planificación estratégica previa a la creación de un </w:t>
+      </w:r>
+      <w:proofErr w:type="spellStart"/>
+      <w:r>
+        <w:rPr>
+          <w:rFonts w:ascii="Arial" w:hAnsi="Arial" w:cs="Arial"/>
+          <w:color w:val="000000"/>
+          <w:sz w:val="24"/>
+          <w:szCs w:val="24"/>
+        </w:rPr>
+        <w:t>website</w:t>
+      </w:r>
+      <w:proofErr w:type="spellEnd"/>
+      <w:r>
+        <w:rPr>
+          <w:rFonts w:ascii="Arial" w:hAnsi="Arial" w:cs="Arial"/>
+          <w:color w:val="000000"/>
+          <w:sz w:val="24"/>
+          <w:szCs w:val="24"/>
+        </w:rPr>
+        <w:t xml:space="preserve"> o sistema web</w:t>
+      </w:r>
+      <w:r>
+        <w:rPr>
+          <w:rFonts w:ascii="Arial" w:hAnsi="Arial" w:cs="Arial"/>
+          <w:color w:val="000000"/>
+          <w:sz w:val="24"/>
+          <w:szCs w:val="24"/>
+        </w:rPr>
+        <w:t>.</w:t>
+      </w:r>
+    </w:p>
+    <w:p>
+      <w:pPr>
+        <w:autoSpaceDE w:val="0"/>
+        <w:autoSpaceDN w:val="0"/>
+        <w:adjustRightInd w:val="0"/>
+        <w:spacing w:after="0" w:line="240" w:lineRule="auto"/>
+        <w:jc w:val="both"/>
+        <w:rPr>
+          <w:rFonts w:ascii="Arial" w:hAnsi="Arial" w:cs="Arial"/>
+          <w:color w:val="000000"/>
+          <w:sz w:val="24"/>
+          <w:szCs w:val="24"/>
+        </w:rPr>
+      </w:pPr>
+    </w:p>
+    <w:p>
+      <w:pPr>
+        <w:autoSpaceDE w:val="0"/>
+        <w:autoSpaceDN w:val="0"/>
+        <w:adjustRightInd w:val="0"/>
+        <w:spacing w:after="0" w:line="240" w:lineRule="auto"/>
+        <w:jc w:val="both"/>
+        <w:rPr>
+          <w:rFonts w:ascii="Arial" w:hAnsi="Arial" w:cs="Arial"/>
+          <w:color w:val="000000"/>
+          <w:sz w:val="24"/>
+          <w:szCs w:val="24"/>
+        </w:rPr>
+      </w:pPr>
+      <w:r>
+        <w:rPr>
+          <w:rFonts w:ascii="Arial" w:hAnsi="Arial" w:cs="Arial"/>
+          <w:b/>
+          <w:color w:val="000000"/>
+          <w:sz w:val="24"/>
+          <w:szCs w:val="24"/>
+        </w:rPr>
+        <w:t>Avatar:</w:t>
+      </w:r>
+      <w:r>
+        <w:rPr>
+          <w:rFonts w:ascii="Arial" w:hAnsi="Arial" w:cs="Arial"/>
+          <w:color w:val="000000"/>
+          <w:sz w:val="24"/>
+          <w:szCs w:val="24"/>
+        </w:rPr>
+        <w:t xml:space="preserve"> </w:t>
+      </w:r>
+      <w:r>
+        <w:rPr>
+          <w:rFonts w:ascii="Arial" w:hAnsi="Arial" w:cs="Arial"/>
+          <w:color w:val="000000"/>
+          <w:sz w:val="24"/>
+          <w:szCs w:val="24"/>
+        </w:rPr>
+        <w:t>es la representación gráfica del usuario</w:t>
+      </w:r>
+      <w:r>
+        <w:rPr>
+          <w:rFonts w:ascii="Arial" w:hAnsi="Arial" w:cs="Arial"/>
+          <w:color w:val="000000"/>
+          <w:sz w:val="24"/>
+          <w:szCs w:val="24"/>
+        </w:rPr>
+        <w:t>.</w:t>
+      </w:r>
+    </w:p>
+    <w:p>
+      <w:pPr>
+        <w:autoSpaceDE w:val="0"/>
+        <w:autoSpaceDN w:val="0"/>
+        <w:adjustRightInd w:val="0"/>
+        <w:spacing w:after="0" w:line="240" w:lineRule="auto"/>
+        <w:jc w:val="both"/>
+        <w:rPr>
+          <w:rFonts w:ascii="Arial" w:hAnsi="Arial" w:cs="Arial"/>
+          <w:color w:val="000000"/>
+          <w:sz w:val="24"/>
+          <w:szCs w:val="24"/>
+        </w:rPr>
+      </w:pPr>
+    </w:p>
+    <w:p>
+      <w:pPr>
+        <w:autoSpaceDE w:val="0"/>
+        <w:autoSpaceDN w:val="0"/>
+        <w:adjustRightInd w:val="0"/>
+        <w:spacing w:after="0" w:line="240" w:lineRule="auto"/>
+        <w:jc w:val="both"/>
+        <w:rPr>
+          <w:rFonts w:ascii="Arial" w:hAnsi="Arial" w:cs="Arial"/>
+          <w:color w:val="000000"/>
+          <w:sz w:val="24"/>
+          <w:szCs w:val="24"/>
+        </w:rPr>
+      </w:pPr>
+      <w:r>
+        <w:rPr>
+          <w:rFonts w:ascii="Arial" w:hAnsi="Arial" w:cs="Arial"/>
+          <w:b/>
+          <w:color w:val="000000"/>
+          <w:sz w:val="24"/>
+          <w:szCs w:val="24"/>
+        </w:rPr>
+        <w:t>N</w:t>
+      </w:r>
+      <w:r>
+        <w:rPr>
+          <w:rFonts w:ascii="Arial" w:hAnsi="Arial" w:cs="Arial"/>
+          <w:b/>
+          <w:color w:val="000000"/>
+          <w:sz w:val="24"/>
+          <w:szCs w:val="24"/>
+        </w:rPr>
+        <w:t>avegador web:</w:t>
+      </w:r>
+      <w:r>
+        <w:rPr>
+          <w:rFonts w:ascii="Arial" w:hAnsi="Arial" w:cs="Arial"/>
+          <w:color w:val="000000"/>
+          <w:sz w:val="24"/>
+          <w:szCs w:val="24"/>
+        </w:rPr>
+        <w:t xml:space="preserve"> es un software, aplicación o programa que permite el acceso a la Web, interpretando la información de distintos tipos de archivos y sitios web para que estos puedan ser vistos.</w:t>
+      </w:r>
+    </w:p>
+    <w:p>
+      <w:pPr>
+        <w:autoSpaceDE w:val="0"/>
+        <w:autoSpaceDN w:val="0"/>
+        <w:adjustRightInd w:val="0"/>
+        <w:spacing w:after="0" w:line="240" w:lineRule="auto"/>
+        <w:jc w:val="both"/>
+        <w:rPr>
+          <w:rFonts w:ascii="Arial" w:hAnsi="Arial" w:cs="Arial"/>
+          <w:color w:val="000000"/>
+          <w:sz w:val="24"/>
+          <w:szCs w:val="24"/>
+        </w:rPr>
+      </w:pPr>
+    </w:p>
+    <w:p>
+      <w:pPr>
+        <w:autoSpaceDE w:val="0"/>
+        <w:autoSpaceDN w:val="0"/>
+        <w:adjustRightInd w:val="0"/>
+        <w:spacing w:after="0" w:line="240" w:lineRule="auto"/>
+        <w:jc w:val="both"/>
+        <w:rPr>
+          <w:rFonts w:ascii="Arial" w:hAnsi="Arial" w:cs="Arial"/>
+          <w:color w:val="000000"/>
+          <w:sz w:val="24"/>
+          <w:szCs w:val="24"/>
+        </w:rPr>
+      </w:pPr>
+      <w:r>
+        <w:rPr>
+          <w:rFonts w:ascii="Arial" w:hAnsi="Arial" w:cs="Arial"/>
+          <w:b/>
+          <w:color w:val="000000"/>
+          <w:sz w:val="24"/>
+          <w:szCs w:val="24"/>
+        </w:rPr>
+        <w:t>Data:</w:t>
+      </w:r>
+      <w:r>
+        <w:rPr>
+          <w:rFonts w:ascii="Arial" w:hAnsi="Arial" w:cs="Arial"/>
+          <w:color w:val="000000"/>
+          <w:sz w:val="24"/>
+          <w:szCs w:val="24"/>
+        </w:rPr>
+        <w:t xml:space="preserve"> </w:t>
+      </w:r>
+      <w:r>
+        <w:rPr>
+          <w:rFonts w:ascii="Arial" w:hAnsi="Arial" w:cs="Arial"/>
+          <w:color w:val="000000"/>
+          <w:sz w:val="24"/>
+          <w:szCs w:val="24"/>
+        </w:rPr>
+        <w:t>El nombre genérico para cualquier cosa que entre, salga o se guarde en una computadora o cualquier otro medio, siempre y cuando sea todo en formato digital.</w:t>
+      </w:r>
+    </w:p>
+    <w:p>
+      <w:pPr>
+        <w:autoSpaceDE w:val="0"/>
+        <w:autoSpaceDN w:val="0"/>
+        <w:adjustRightInd w:val="0"/>
+        <w:spacing w:after="0" w:line="240" w:lineRule="auto"/>
+        <w:jc w:val="both"/>
+        <w:rPr>
+          <w:rFonts w:ascii="Arial" w:hAnsi="Arial" w:cs="Arial"/>
+          <w:color w:val="000000"/>
+          <w:sz w:val="24"/>
+          <w:szCs w:val="24"/>
+        </w:rPr>
+      </w:pPr>
+    </w:p>
+    <w:p>
+      <w:pPr>
+        <w:autoSpaceDE w:val="0"/>
+        <w:autoSpaceDN w:val="0"/>
+        <w:adjustRightInd w:val="0"/>
+        <w:spacing w:after="0" w:line="240" w:lineRule="auto"/>
+        <w:jc w:val="both"/>
+        <w:rPr>
+          <w:rFonts w:ascii="Arial" w:hAnsi="Arial" w:cs="Arial"/>
+          <w:color w:val="000000"/>
+          <w:sz w:val="24"/>
+          <w:szCs w:val="24"/>
+        </w:rPr>
+      </w:pPr>
+      <w:r>
+        <w:rPr>
+          <w:rFonts w:ascii="Arial" w:hAnsi="Arial" w:cs="Arial"/>
+          <w:b/>
+          <w:color w:val="000000"/>
+          <w:sz w:val="24"/>
+          <w:szCs w:val="24"/>
+        </w:rPr>
+        <w:t>Firewall:</w:t>
+      </w:r>
+      <w:r>
+        <w:rPr>
+          <w:rFonts w:ascii="Arial" w:hAnsi="Arial" w:cs="Arial"/>
+          <w:color w:val="000000"/>
+          <w:sz w:val="24"/>
+          <w:szCs w:val="24"/>
+        </w:rPr>
+        <w:t xml:space="preserve"> </w:t>
+      </w:r>
+      <w:r>
+        <w:rPr>
+          <w:rFonts w:ascii="Arial" w:hAnsi="Arial" w:cs="Arial"/>
+          <w:color w:val="000000"/>
+          <w:sz w:val="24"/>
+          <w:szCs w:val="24"/>
+        </w:rPr>
+        <w:t xml:space="preserve">dispositivo de seguridad de red que monitorea el tráfico de red entrante y saliente y permite o bloquea paquetes de datos según un conjunto de reglas de seguridad. </w:t>
+      </w:r>
+    </w:p>
+    <w:p>
+      <w:pPr>
+        <w:autoSpaceDE w:val="0"/>
+        <w:autoSpaceDN w:val="0"/>
+        <w:adjustRightInd w:val="0"/>
+        <w:spacing w:after="0" w:line="240" w:lineRule="auto"/>
+        <w:jc w:val="both"/>
+        <w:rPr>
+          <w:rFonts w:ascii="Arial" w:hAnsi="Arial" w:cs="Arial"/>
+          <w:color w:val="000000"/>
+          <w:sz w:val="24"/>
+          <w:szCs w:val="24"/>
+        </w:rPr>
+      </w:pPr>
+    </w:p>
+    <w:p>
+      <w:pPr>
+        <w:autoSpaceDE w:val="0"/>
+        <w:autoSpaceDN w:val="0"/>
+        <w:adjustRightInd w:val="0"/>
+        <w:spacing w:after="0" w:line="240" w:lineRule="auto"/>
+        <w:jc w:val="both"/>
+        <w:rPr>
+          <w:rFonts w:ascii="Arial" w:hAnsi="Arial" w:cs="Arial"/>
+          <w:color w:val="000000"/>
+          <w:sz w:val="24"/>
+          <w:szCs w:val="24"/>
+        </w:rPr>
+      </w:pPr>
+      <w:r>
+        <w:rPr>
+          <w:rFonts w:ascii="Arial" w:hAnsi="Arial" w:cs="Arial"/>
+          <w:b/>
+          <w:color w:val="000000"/>
+          <w:sz w:val="24"/>
+          <w:szCs w:val="24"/>
+        </w:rPr>
+        <w:t>JDK:</w:t>
+      </w:r>
+      <w:r>
+        <w:rPr>
+          <w:rFonts w:ascii="Arial" w:hAnsi="Arial" w:cs="Arial"/>
+          <w:color w:val="000000"/>
+          <w:sz w:val="24"/>
+          <w:szCs w:val="24"/>
+        </w:rPr>
+        <w:t xml:space="preserve"> </w:t>
+      </w:r>
+      <w:r>
+        <w:rPr>
+          <w:rFonts w:ascii="Arial" w:hAnsi="Arial" w:cs="Arial"/>
+          <w:color w:val="000000"/>
+          <w:sz w:val="24"/>
+          <w:szCs w:val="24"/>
+        </w:rPr>
+        <w:t xml:space="preserve">Java </w:t>
+      </w:r>
+      <w:proofErr w:type="spellStart"/>
+      <w:r>
+        <w:rPr>
+          <w:rFonts w:ascii="Arial" w:hAnsi="Arial" w:cs="Arial"/>
+          <w:color w:val="000000"/>
+          <w:sz w:val="24"/>
+          <w:szCs w:val="24"/>
+        </w:rPr>
+        <w:t>Development</w:t>
+      </w:r>
+      <w:proofErr w:type="spellEnd"/>
+      <w:r>
+        <w:rPr>
+          <w:rFonts w:ascii="Arial" w:hAnsi="Arial" w:cs="Arial"/>
+          <w:color w:val="000000"/>
+          <w:sz w:val="24"/>
+          <w:szCs w:val="24"/>
+        </w:rPr>
+        <w:t xml:space="preserve"> Kit (Equipo para el desarrollo de Java). Un equipo básico para el desarrollo de software provisto por </w:t>
+      </w:r>
+      <w:proofErr w:type="spellStart"/>
+      <w:r>
+        <w:rPr>
+          <w:rFonts w:ascii="Arial" w:hAnsi="Arial" w:cs="Arial"/>
+          <w:color w:val="000000"/>
+          <w:sz w:val="24"/>
+          <w:szCs w:val="24"/>
+        </w:rPr>
+        <w:t>Sun</w:t>
+      </w:r>
+      <w:proofErr w:type="spellEnd"/>
+      <w:r>
+        <w:rPr>
+          <w:rFonts w:ascii="Arial" w:hAnsi="Arial" w:cs="Arial"/>
+          <w:color w:val="000000"/>
+          <w:sz w:val="24"/>
+          <w:szCs w:val="24"/>
+        </w:rPr>
+        <w:t xml:space="preserve"> Microsystems, que incluye las herramientas básicas necesarias para escribir, probar, y depurar aplicaciones y applets de Java.</w:t>
+      </w:r>
+    </w:p>
+    <w:p>
+      <w:pPr>
+        <w:autoSpaceDE w:val="0"/>
+        <w:autoSpaceDN w:val="0"/>
+        <w:adjustRightInd w:val="0"/>
+        <w:spacing w:after="0" w:line="240" w:lineRule="auto"/>
+        <w:jc w:val="both"/>
+        <w:rPr>
+          <w:rFonts w:ascii="Arial" w:hAnsi="Arial" w:cs="Arial"/>
+          <w:color w:val="000000"/>
+          <w:sz w:val="24"/>
+          <w:szCs w:val="24"/>
+        </w:rPr>
+      </w:pPr>
+    </w:p>
+    <w:p>
+      <w:pPr>
+        <w:autoSpaceDE w:val="0"/>
+        <w:autoSpaceDN w:val="0"/>
+        <w:adjustRightInd w:val="0"/>
+        <w:spacing w:after="0" w:line="240" w:lineRule="auto"/>
+        <w:jc w:val="both"/>
+        <w:rPr>
+          <w:rFonts w:ascii="Arial" w:hAnsi="Arial" w:cs="Arial"/>
+          <w:color w:val="000000"/>
+          <w:sz w:val="24"/>
+          <w:szCs w:val="24"/>
+        </w:rPr>
+      </w:pPr>
+      <w:proofErr w:type="spellStart"/>
+      <w:r>
+        <w:rPr>
+          <w:rFonts w:ascii="Arial" w:hAnsi="Arial" w:cs="Arial"/>
+          <w:b/>
+          <w:color w:val="000000"/>
+          <w:sz w:val="24"/>
+          <w:szCs w:val="24"/>
+        </w:rPr>
+        <w:t>Login</w:t>
+      </w:r>
+      <w:proofErr w:type="spellEnd"/>
+      <w:r>
+        <w:rPr>
+          <w:rFonts w:ascii="Arial" w:hAnsi="Arial" w:cs="Arial"/>
+          <w:b/>
+          <w:color w:val="000000"/>
+          <w:sz w:val="24"/>
+          <w:szCs w:val="24"/>
+        </w:rPr>
+        <w:t>:</w:t>
+      </w:r>
+      <w:r>
+        <w:rPr>
+          <w:rFonts w:ascii="Arial" w:hAnsi="Arial" w:cs="Arial"/>
+          <w:color w:val="000000"/>
+          <w:sz w:val="24"/>
+          <w:szCs w:val="24"/>
+        </w:rPr>
+        <w:t xml:space="preserve"> c</w:t>
+      </w:r>
+      <w:r>
+        <w:rPr>
+          <w:rFonts w:ascii="Arial" w:hAnsi="Arial" w:cs="Arial"/>
+          <w:color w:val="000000"/>
+          <w:sz w:val="24"/>
+          <w:szCs w:val="24"/>
+        </w:rPr>
+        <w:t xml:space="preserve">lave de acceso que se le asigna a un usuario con el propósito de que pueda </w:t>
+      </w:r>
+      <w:r>
+        <w:rPr>
+          <w:rFonts w:ascii="Arial" w:hAnsi="Arial" w:cs="Arial"/>
+          <w:color w:val="000000"/>
+          <w:sz w:val="24"/>
+          <w:szCs w:val="24"/>
+        </w:rPr>
+        <w:t>acceder a un sistema de información.</w:t>
+      </w:r>
+    </w:p>
+    <w:p>
+      <w:pPr>
+        <w:autoSpaceDE w:val="0"/>
+        <w:autoSpaceDN w:val="0"/>
+        <w:adjustRightInd w:val="0"/>
+        <w:spacing w:after="0" w:line="240" w:lineRule="auto"/>
+        <w:rPr>
+          <w:rFonts w:ascii="Arial" w:hAnsi="Arial" w:cs="Arial"/>
+          <w:b/>
+          <w:sz w:val="24"/>
+          <w:szCs w:val="24"/>
+        </w:rPr>
+      </w:pPr>
       <w:bookmarkStart w:id="0" w:name="_GoBack"/>
       <w:bookmarkEnd w:id="0"/>
-      <w:r>
-        <w:rPr>
-          <w:rFonts w:ascii="Arial" w:hAnsi="Arial" w:cs="Arial"/>
-          <w:b/>
-          <w:sz w:val="24"/>
-          <w:szCs w:val="24"/>
-        </w:rPr>
-        <w:t>:</w:t>
-      </w:r>
     </w:p>
     <w:sectPr>
       <w:pgSz w:w="12240" w:h="15840"/>

</xml_diff>